<commit_message>
update notes from the course
Added notes from Lesson 2
</commit_message>
<xml_diff>
--- a/Supporting courses/Responsive Web Design Fundamentals/Notes from Responsive Web Design Fundamentals course.docx
+++ b/Supporting courses/Responsive Web Design Fundamentals/Notes from Responsive Web Design Fundamentals course.docx
@@ -4,67 +4,375 @@
   <w:body>
     <w:p>
       <w:pPr>
-        <w:jc w:val="center"/>
+        <w:jc w:val="both"/>
         <w:rPr>
           <w:rFonts w:hint="default"/>
           <w:b/>
           <w:bCs/>
-          <w:sz w:val="32"/>
-          <w:szCs w:val="32"/>
-          <w:lang w:val="en-US"/>
-        </w:rPr>
-      </w:pPr>
-      <w:r>
-        <w:rPr>
+          <w:sz w:val="40"/>
+          <w:szCs w:val="40"/>
+          <w:u w:val="single"/>
+          <w:lang w:val="en-US"/>
+        </w:rPr>
+      </w:pPr>
+      <w:r>
+        <w:rPr>
+          <w:rFonts w:hint="default"/>
           <w:b/>
           <w:bCs/>
-          <w:sz w:val="32"/>
-          <w:szCs w:val="32"/>
-          <w:lang w:val="en-US"/>
-        </w:rPr>
-        <w:t xml:space="preserve">Notes from the </w:t>
-      </w:r>
-      <w:r>
+          <w:sz w:val="40"/>
+          <w:szCs w:val="40"/>
+          <w:u w:val="single"/>
+          <w:lang w:val="en-US"/>
+        </w:rPr>
+        <w:t>Lesson 2</w:t>
+      </w:r>
+    </w:p>
+    <w:p>
+      <w:pPr>
+        <w:jc w:val="both"/>
         <w:rPr>
           <w:rFonts w:hint="default"/>
           <w:b/>
           <w:bCs/>
-          <w:sz w:val="32"/>
-          <w:szCs w:val="32"/>
-          <w:lang w:val="en-US"/>
-        </w:rPr>
-        <w:t>Responsive Web Design Fundamentals</w:t>
-      </w:r>
-    </w:p>
-    <w:p>
-      <w:pPr>
-        <w:jc w:val="center"/>
-        <w:rPr>
-          <w:rFonts w:hint="default"/>
-          <w:b/>
-          <w:bCs/>
-          <w:sz w:val="32"/>
-          <w:szCs w:val="32"/>
-          <w:lang w:val="en-US"/>
-        </w:rPr>
-      </w:pPr>
-    </w:p>
-    <w:p>
-      <w:pPr>
-        <w:jc w:val="center"/>
-        <w:rPr>
-          <w:rFonts w:hint="default"/>
-          <w:b/>
-          <w:bCs/>
-          <w:sz w:val="32"/>
-          <w:szCs w:val="32"/>
-          <w:lang w:val="en-US"/>
-        </w:rPr>
-      </w:pPr>
+          <w:sz w:val="40"/>
+          <w:szCs w:val="40"/>
+          <w:u w:val="single"/>
+          <w:lang w:val="en-US"/>
+        </w:rPr>
+      </w:pPr>
+    </w:p>
+    <w:p>
+      <w:pPr>
+        <w:jc w:val="both"/>
+        <w:rPr>
+          <w:rFonts w:hint="default"/>
+          <w:b w:val="0"/>
+          <w:bCs w:val="0"/>
+          <w:sz w:val="24"/>
+          <w:szCs w:val="24"/>
+          <w:u w:val="none"/>
+          <w:lang w:val="en-US"/>
+        </w:rPr>
+      </w:pPr>
+      <w:r>
+        <w:rPr>
+          <w:rFonts w:hint="default"/>
+          <w:b w:val="0"/>
+          <w:bCs w:val="0"/>
+          <w:sz w:val="24"/>
+          <w:szCs w:val="24"/>
+          <w:u w:val="none"/>
+          <w:lang w:val="en-US"/>
+        </w:rPr>
+        <w:t>- CSS vary a lot between different devices. You should not commit to a specific viewpoint width for your content to reduce well. Relative position should be used instead absolute position.</w:t>
+      </w:r>
+    </w:p>
+    <w:p>
+      <w:pPr>
+        <w:jc w:val="both"/>
+        <w:rPr>
+          <w:rFonts w:hint="default"/>
+          <w:b w:val="0"/>
+          <w:bCs w:val="0"/>
+          <w:sz w:val="24"/>
+          <w:szCs w:val="24"/>
+          <w:u w:val="none"/>
+          <w:lang w:val="en-US"/>
+        </w:rPr>
+      </w:pPr>
+    </w:p>
+    <w:p>
+      <w:pPr>
+        <w:jc w:val="both"/>
+        <w:rPr>
+          <w:rFonts w:hint="default"/>
+          <w:b w:val="0"/>
+          <w:bCs w:val="0"/>
+          <w:sz w:val="24"/>
+          <w:szCs w:val="24"/>
+          <w:u w:val="none"/>
+          <w:lang w:val="en-US"/>
+        </w:rPr>
+      </w:pPr>
+      <w:r>
+        <w:rPr>
+          <w:rFonts w:hint="default"/>
+          <w:b w:val="0"/>
+          <w:bCs w:val="0"/>
+          <w:sz w:val="24"/>
+          <w:szCs w:val="24"/>
+          <w:u w:val="none"/>
+          <w:lang w:val="en-US"/>
+        </w:rPr>
+        <w:t>- Start small and then go big. Start design for a smaller design and then gradually move to bigger devices.</w:t>
+      </w:r>
+    </w:p>
+    <w:p>
+      <w:pPr>
+        <w:jc w:val="both"/>
+        <w:rPr>
+          <w:rFonts w:hint="default"/>
+          <w:b w:val="0"/>
+          <w:bCs w:val="0"/>
+          <w:sz w:val="24"/>
+          <w:szCs w:val="24"/>
+          <w:u w:val="none"/>
+          <w:lang w:val="en-US"/>
+        </w:rPr>
+      </w:pPr>
+      <w:r>
+        <w:rPr>
+          <w:rFonts w:hint="default"/>
+          <w:b w:val="0"/>
+          <w:bCs w:val="0"/>
+          <w:sz w:val="24"/>
+          <w:szCs w:val="24"/>
+          <w:u w:val="none"/>
+          <w:lang w:val="en-US"/>
+        </w:rPr>
+        <w:t xml:space="preserve">- Make sure that you will prioritize important content. </w:t>
+      </w:r>
+    </w:p>
+    <w:p>
+      <w:pPr>
+        <w:jc w:val="both"/>
+        <w:rPr>
+          <w:rFonts w:hint="default"/>
+          <w:b w:val="0"/>
+          <w:bCs w:val="0"/>
+          <w:sz w:val="24"/>
+          <w:szCs w:val="24"/>
+          <w:u w:val="none"/>
+          <w:lang w:val="en-US"/>
+        </w:rPr>
+      </w:pPr>
+      <w:r>
+        <w:rPr>
+          <w:rFonts w:hint="default"/>
+          <w:b w:val="0"/>
+          <w:bCs w:val="0"/>
+          <w:sz w:val="24"/>
+          <w:szCs w:val="24"/>
+          <w:u w:val="none"/>
+          <w:lang w:val="en-US"/>
+        </w:rPr>
+        <w:t xml:space="preserve">- The smallest mobile resolution is 320px. </w:t>
+      </w:r>
+    </w:p>
+    <w:p>
+      <w:pPr>
+        <w:jc w:val="both"/>
+        <w:rPr>
+          <w:rFonts w:hint="default"/>
+          <w:b w:val="0"/>
+          <w:bCs w:val="0"/>
+          <w:sz w:val="24"/>
+          <w:szCs w:val="24"/>
+          <w:u w:val="none"/>
+          <w:lang w:val="en-US"/>
+        </w:rPr>
+      </w:pPr>
+      <w:r>
+        <w:rPr>
+          <w:rFonts w:hint="default"/>
+          <w:b w:val="0"/>
+          <w:bCs w:val="0"/>
+          <w:sz w:val="24"/>
+          <w:szCs w:val="24"/>
+          <w:u w:val="none"/>
+          <w:lang w:val="en-US"/>
+        </w:rPr>
+        <w:t>- Button should be sized to min. 48px x 48px/</w:t>
+      </w:r>
+    </w:p>
+    <w:p>
+      <w:pPr>
+        <w:jc w:val="both"/>
+        <w:rPr>
+          <w:rFonts w:hint="default"/>
+          <w:b w:val="0"/>
+          <w:bCs w:val="0"/>
+          <w:sz w:val="24"/>
+          <w:szCs w:val="24"/>
+          <w:u w:val="none"/>
+          <w:lang w:val="en-US"/>
+        </w:rPr>
+      </w:pPr>
+      <w:r>
+        <w:rPr>
+          <w:rFonts w:hint="default"/>
+          <w:b w:val="0"/>
+          <w:bCs w:val="0"/>
+          <w:sz w:val="24"/>
+          <w:szCs w:val="24"/>
+          <w:u w:val="none"/>
+          <w:lang w:val="en-US"/>
+        </w:rPr>
+        <w:t>- 40px space between button should be sufficient for comtable navigation on the mobile devices.</w:t>
+      </w:r>
+    </w:p>
+    <w:p>
+      <w:pPr>
+        <w:jc w:val="both"/>
+        <w:rPr>
+          <w:rFonts w:hint="default"/>
+          <w:b w:val="0"/>
+          <w:bCs w:val="0"/>
+          <w:sz w:val="24"/>
+          <w:szCs w:val="24"/>
+          <w:u w:val="none"/>
+          <w:lang w:val="en-US"/>
+        </w:rPr>
+      </w:pPr>
+      <w:r>
+        <w:rPr>
+          <w:rFonts w:hint="default"/>
+          <w:b w:val="0"/>
+          <w:bCs w:val="0"/>
+          <w:sz w:val="24"/>
+          <w:szCs w:val="24"/>
+          <w:u w:val="none"/>
+          <w:lang w:val="en-US"/>
+        </w:rPr>
+        <w:t>- Code example for the button:</w:t>
+      </w:r>
+    </w:p>
+    <w:p>
+      <w:pPr>
+        <w:jc w:val="both"/>
+        <w:rPr>
+          <w:rFonts w:hint="default"/>
+          <w:b w:val="0"/>
+          <w:bCs w:val="0"/>
+          <w:sz w:val="24"/>
+          <w:szCs w:val="24"/>
+          <w:u w:val="none"/>
+          <w:lang w:val="en-US"/>
+        </w:rPr>
+      </w:pPr>
+      <w:r>
+        <w:rPr>
+          <w:rFonts w:hint="default"/>
+          <w:b w:val="0"/>
+          <w:bCs w:val="0"/>
+          <w:sz w:val="24"/>
+          <w:szCs w:val="24"/>
+          <w:u w:val="none"/>
+          <w:lang w:val="en-US"/>
+        </w:rPr>
+        <w:t>nav a, button {</w:t>
+      </w:r>
+    </w:p>
+    <w:p>
+      <w:pPr>
+        <w:ind w:left="840" w:leftChars="0" w:firstLine="420" w:firstLineChars="0"/>
+        <w:jc w:val="both"/>
+        <w:rPr>
+          <w:rFonts w:hint="default"/>
+          <w:b w:val="0"/>
+          <w:bCs w:val="0"/>
+          <w:color w:val="70AD47" w:themeColor="accent6"/>
+          <w:sz w:val="24"/>
+          <w:szCs w:val="24"/>
+          <w:u w:val="none"/>
+          <w:lang w:val="en-US"/>
+          <w14:textFill>
+            <w14:solidFill>
+              <w14:schemeClr w14:val="accent6"/>
+            </w14:solidFill>
+          </w14:textFill>
+        </w:rPr>
+      </w:pPr>
+      <w:r>
+        <w:rPr>
+          <w:rFonts w:hint="default"/>
+          <w:b w:val="0"/>
+          <w:bCs w:val="0"/>
+          <w:color w:val="70AD47" w:themeColor="accent6"/>
+          <w:sz w:val="24"/>
+          <w:szCs w:val="24"/>
+          <w:u w:val="none"/>
+          <w:lang w:val="en-US"/>
+          <w14:textFill>
+            <w14:solidFill>
+              <w14:schemeClr w14:val="accent6"/>
+            </w14:solidFill>
+          </w14:textFill>
+        </w:rPr>
+        <w:t>min-width: 48px;</w:t>
+      </w:r>
+    </w:p>
+    <w:p>
+      <w:pPr>
+        <w:ind w:left="840" w:leftChars="0" w:firstLine="420" w:firstLineChars="0"/>
+        <w:jc w:val="both"/>
+        <w:rPr>
+          <w:rFonts w:hint="default"/>
+          <w:b w:val="0"/>
+          <w:bCs w:val="0"/>
+          <w:color w:val="70AD47" w:themeColor="accent6"/>
+          <w:sz w:val="24"/>
+          <w:szCs w:val="24"/>
+          <w:u w:val="none"/>
+          <w:lang w:val="en-US"/>
+          <w14:textFill>
+            <w14:solidFill>
+              <w14:schemeClr w14:val="accent6"/>
+            </w14:solidFill>
+          </w14:textFill>
+        </w:rPr>
+      </w:pPr>
+      <w:r>
+        <w:rPr>
+          <w:rFonts w:hint="default"/>
+          <w:b w:val="0"/>
+          <w:bCs w:val="0"/>
+          <w:color w:val="70AD47" w:themeColor="accent6"/>
+          <w:sz w:val="24"/>
+          <w:szCs w:val="24"/>
+          <w:u w:val="none"/>
+          <w:lang w:val="en-US"/>
+          <w14:textFill>
+            <w14:solidFill>
+              <w14:schemeClr w14:val="accent6"/>
+            </w14:solidFill>
+          </w14:textFill>
+        </w:rPr>
+        <w:t>min height: 48px;</w:t>
+      </w:r>
+    </w:p>
+    <w:p>
+      <w:pPr>
+        <w:ind w:firstLine="1560" w:firstLineChars="650"/>
+        <w:jc w:val="both"/>
+        <w:rPr>
+          <w:rFonts w:hint="default"/>
+          <w:b w:val="0"/>
+          <w:bCs w:val="0"/>
+          <w:sz w:val="24"/>
+          <w:szCs w:val="24"/>
+          <w:u w:val="none"/>
+          <w:lang w:val="en-US"/>
+        </w:rPr>
+      </w:pPr>
+      <w:r>
+        <w:rPr>
+          <w:rFonts w:hint="default"/>
+          <w:b w:val="0"/>
+          <w:bCs w:val="0"/>
+          <w:sz w:val="24"/>
+          <w:szCs w:val="24"/>
+          <w:u w:val="none"/>
+          <w:lang w:val="en-US"/>
+        </w:rPr>
+        <w:t>}</w:t>
+      </w:r>
+      <w:bookmarkStart w:id="0" w:name="_GoBack"/>
+      <w:bookmarkEnd w:id="0"/>
     </w:p>
     <w:sectPr>
       <w:headerReference r:id="rId3" w:type="default"/>
-      <w:footerReference r:id="rId4" w:type="default"/>
       <w:pgSz w:w="11906" w:h="16838"/>
       <w:pgMar w:top="1440" w:right="1800" w:bottom="1440" w:left="1800" w:header="720" w:footer="720" w:gutter="0"/>
       <w:cols w:space="720" w:num="1"/>
@@ -74,47 +382,72 @@
 </w:document>
 </file>
 
-<file path=word/footer1.xml><?xml version="1.0" encoding="utf-8"?>
-<w:ftr xmlns:wpc="http://schemas.microsoft.com/office/word/2010/wordprocessingCanvas" xmlns:mc="http://schemas.openxmlformats.org/markup-compatibility/2006" xmlns:o="urn:schemas-microsoft-com:office:office" xmlns:r="http://schemas.openxmlformats.org/officeDocument/2006/relationships" xmlns:m="http://schemas.openxmlformats.org/officeDocument/2006/math" xmlns:v="urn:schemas-microsoft-com:vml" xmlns:wp14="http://schemas.microsoft.com/office/word/2010/wordprocessingDrawing" xmlns:wp="http://schemas.openxmlformats.org/drawingml/2006/wordprocessingDrawing" xmlns:w10="urn:schemas-microsoft-com:office:word" xmlns:w="http://schemas.openxmlformats.org/wordprocessingml/2006/main" xmlns:w14="http://schemas.microsoft.com/office/word/2010/wordml" xmlns:w15="http://schemas.microsoft.com/office/word/2012/wordml" xmlns:wpg="http://schemas.microsoft.com/office/word/2010/wordprocessingGroup" xmlns:wpi="http://schemas.microsoft.com/office/word/2010/wordprocessingInk" xmlns:wne="http://schemas.microsoft.com/office/word/2006/wordml" xmlns:wps="http://schemas.microsoft.com/office/word/2010/wordprocessingShape" xmlns:wpsCustomData="http://www.wps.cn/officeDocument/2013/wpsCustomData" mc:Ignorable="w14 w15 wp14">
-  <w:p>
-    <w:pPr>
-      <w:pStyle w:val="2"/>
-    </w:pPr>
-  </w:p>
-</w:ftr>
-</file>
-
 <file path=word/header1.xml><?xml version="1.0" encoding="utf-8"?>
 <w:hdr xmlns:wpc="http://schemas.microsoft.com/office/word/2010/wordprocessingCanvas" xmlns:mc="http://schemas.openxmlformats.org/markup-compatibility/2006" xmlns:o="urn:schemas-microsoft-com:office:office" xmlns:r="http://schemas.openxmlformats.org/officeDocument/2006/relationships" xmlns:m="http://schemas.openxmlformats.org/officeDocument/2006/math" xmlns:v="urn:schemas-microsoft-com:vml" xmlns:wp14="http://schemas.microsoft.com/office/word/2010/wordprocessingDrawing" xmlns:wp="http://schemas.openxmlformats.org/drawingml/2006/wordprocessingDrawing" xmlns:w10="urn:schemas-microsoft-com:office:word" xmlns:w="http://schemas.openxmlformats.org/wordprocessingml/2006/main" xmlns:w14="http://schemas.microsoft.com/office/word/2010/wordml" xmlns:w15="http://schemas.microsoft.com/office/word/2012/wordml" xmlns:wpg="http://schemas.microsoft.com/office/word/2010/wordprocessingGroup" xmlns:wpi="http://schemas.microsoft.com/office/word/2010/wordprocessingInk" xmlns:wne="http://schemas.microsoft.com/office/word/2006/wordml" xmlns:wps="http://schemas.microsoft.com/office/word/2010/wordprocessingShape" xmlns:wpsCustomData="http://www.wps.cn/officeDocument/2013/wpsCustomData" mc:Ignorable="w14 w15 wp14">
   <w:p>
     <w:pPr>
-      <w:pStyle w:val="3"/>
+      <w:jc w:val="center"/>
       <w:rPr>
+        <w:rFonts w:hint="default"/>
+        <w:b/>
+        <w:bCs/>
+        <w:sz w:val="32"/>
+        <w:szCs w:val="32"/>
         <w:lang w:val="en-US"/>
       </w:rPr>
     </w:pPr>
     <w:r>
       <w:rPr>
+        <w:b/>
+        <w:bCs/>
+        <w:sz w:val="32"/>
+        <w:szCs w:val="32"/>
         <w:lang w:val="en-US"/>
       </w:rPr>
-      <w:t>Sd</w:t>
+      <w:t xml:space="preserve">Notes from the </w:t>
+    </w:r>
+    <w:r>
+      <w:rPr>
+        <w:rFonts w:hint="default"/>
+        <w:b/>
+        <w:bCs/>
+        <w:sz w:val="32"/>
+        <w:szCs w:val="32"/>
+        <w:lang w:val="en-US"/>
+      </w:rPr>
+      <w:t>Responsive Web Design Fundamentals</w:t>
     </w:r>
   </w:p>
   <w:p>
     <w:pPr>
-      <w:pStyle w:val="3"/>
+      <w:jc w:val="center"/>
       <w:rPr>
+        <w:rFonts w:hint="default"/>
+        <w:b/>
+        <w:bCs/>
+        <w:sz w:val="32"/>
+        <w:szCs w:val="32"/>
         <w:lang w:val="en-US"/>
       </w:rPr>
     </w:pPr>
-    <w:r>
+  </w:p>
+  <w:p>
+    <w:pPr>
+      <w:jc w:val="center"/>
       <w:rPr>
+        <w:rFonts w:hint="default"/>
+        <w:b/>
+        <w:bCs/>
+        <w:sz w:val="32"/>
+        <w:szCs w:val="32"/>
         <w:lang w:val="en-US"/>
       </w:rPr>
-      <w:t>Sdsdasdsa\</w:t>
-    </w:r>
-    <w:bookmarkStart w:id="0" w:name="_GoBack"/>
-    <w:bookmarkEnd w:id="0"/>
+    </w:pPr>
+  </w:p>
+  <w:p>
+    <w:pPr>
+      <w:pStyle w:val="3"/>
+    </w:pPr>
   </w:p>
 </w:hdr>
 </file>
@@ -160,8 +493,8 @@
     <w:lsdException w:unhideWhenUsed="0" w:uiPriority="0" w:semiHidden="0" w:name="Normal Indent"/>
     <w:lsdException w:unhideWhenUsed="0" w:uiPriority="0" w:semiHidden="0" w:name="footnote text"/>
     <w:lsdException w:unhideWhenUsed="0" w:uiPriority="0" w:semiHidden="0" w:name="annotation text"/>
-    <w:lsdException w:unhideWhenUsed="0" w:uiPriority="0" w:semiHidden="0" w:name="header"/>
-    <w:lsdException w:unhideWhenUsed="0" w:uiPriority="0" w:semiHidden="0" w:name="footer"/>
+    <w:lsdException w:qFormat="1" w:unhideWhenUsed="0" w:uiPriority="0" w:semiHidden="0" w:name="header"/>
+    <w:lsdException w:qFormat="1" w:unhideWhenUsed="0" w:uiPriority="0" w:semiHidden="0" w:name="footer"/>
     <w:lsdException w:unhideWhenUsed="0" w:uiPriority="0" w:semiHidden="0" w:name="index heading"/>
     <w:lsdException w:qFormat="1" w:uiPriority="0" w:name="caption"/>
     <w:lsdException w:unhideWhenUsed="0" w:uiPriority="0" w:semiHidden="0" w:name="table of figures"/>
@@ -409,6 +742,7 @@
   <w:style w:type="paragraph" w:styleId="2">
     <w:name w:val="footer"/>
     <w:basedOn w:val="1"/>
+    <w:qFormat/>
     <w:uiPriority w:val="0"/>
     <w:pPr>
       <w:tabs>
@@ -426,6 +760,7 @@
   <w:style w:type="paragraph" w:styleId="3">
     <w:name w:val="header"/>
     <w:basedOn w:val="1"/>
+    <w:qFormat/>
     <w:uiPriority w:val="0"/>
     <w:pPr>
       <w:tabs>

</xml_diff>

<commit_message>
Complete code for final assigment form Lesson 2
update viewport, change touch target to be easy to hit, test website on
different devices
</commit_message>
<xml_diff>
--- a/Supporting courses/Responsive Web Design Fundamentals/Notes from Responsive Web Design Fundamentals course.docx
+++ b/Supporting courses/Responsive Web Design Fundamentals/Notes from Responsive Web Design Fundamentals course.docx
@@ -25,7 +25,7 @@
           <w:u w:val="single"/>
           <w:lang w:val="en-US"/>
         </w:rPr>
-        <w:t>Lesson 2</w:t>
+        <w:t>Lesson 1</w:t>
       </w:r>
     </w:p>
     <w:p>
@@ -47,6 +47,60 @@
         <w:jc w:val="both"/>
         <w:rPr>
           <w:rFonts w:hint="default"/>
+          <w:b/>
+          <w:bCs/>
+          <w:sz w:val="40"/>
+          <w:szCs w:val="40"/>
+          <w:u w:val="single"/>
+          <w:lang w:val="en-US"/>
+        </w:rPr>
+      </w:pPr>
+    </w:p>
+    <w:p>
+      <w:pPr>
+        <w:jc w:val="both"/>
+        <w:rPr>
+          <w:rFonts w:hint="default"/>
+          <w:b/>
+          <w:bCs/>
+          <w:sz w:val="40"/>
+          <w:szCs w:val="40"/>
+          <w:u w:val="single"/>
+          <w:lang w:val="en-US"/>
+        </w:rPr>
+      </w:pPr>
+      <w:r>
+        <w:rPr>
+          <w:rFonts w:hint="default"/>
+          <w:b/>
+          <w:bCs/>
+          <w:sz w:val="40"/>
+          <w:szCs w:val="40"/>
+          <w:u w:val="single"/>
+          <w:lang w:val="en-US"/>
+        </w:rPr>
+        <w:t>Lesson 2</w:t>
+      </w:r>
+    </w:p>
+    <w:p>
+      <w:pPr>
+        <w:jc w:val="both"/>
+        <w:rPr>
+          <w:rFonts w:hint="default"/>
+          <w:b/>
+          <w:bCs/>
+          <w:sz w:val="40"/>
+          <w:szCs w:val="40"/>
+          <w:u w:val="single"/>
+          <w:lang w:val="en-US"/>
+        </w:rPr>
+      </w:pPr>
+    </w:p>
+    <w:p>
+      <w:pPr>
+        <w:jc w:val="both"/>
+        <w:rPr>
+          <w:rFonts w:hint="default"/>
           <w:b w:val="0"/>
           <w:bCs w:val="0"/>
           <w:sz w:val="24"/>
@@ -389,25 +443,25 @@
         <w:jc w:val="both"/>
         <w:rPr>
           <w:rFonts w:hint="default"/>
-          <w:b w:val="0"/>
-          <w:bCs w:val="0"/>
-          <w:sz w:val="24"/>
-          <w:szCs w:val="24"/>
-          <w:u w:val="none"/>
-          <w:lang w:val="en-US"/>
-        </w:rPr>
-      </w:pPr>
-      <w:r>
-        <w:rPr>
-          <w:rFonts w:hint="default"/>
-          <w:b w:val="0"/>
-          <w:bCs w:val="0"/>
-          <w:sz w:val="24"/>
-          <w:szCs w:val="24"/>
-          <w:u w:val="none"/>
-          <w:lang w:val="en-US"/>
-        </w:rPr>
-        <w:t>* Assignment Lesson 2:</w:t>
+          <w:b/>
+          <w:bCs/>
+          <w:sz w:val="24"/>
+          <w:szCs w:val="24"/>
+          <w:u w:val="none"/>
+          <w:lang w:val="en-US"/>
+        </w:rPr>
+      </w:pPr>
+      <w:r>
+        <w:rPr>
+          <w:rFonts w:hint="default"/>
+          <w:b/>
+          <w:bCs/>
+          <w:sz w:val="24"/>
+          <w:szCs w:val="24"/>
+          <w:u w:val="none"/>
+          <w:lang w:val="en-US"/>
+        </w:rPr>
+        <w:t>* **Assignment Lesson 2***</w:t>
       </w:r>
     </w:p>
     <w:p>
@@ -438,31 +492,609 @@
     </w:p>
     <w:p>
       <w:pPr>
-        <w:jc w:val="both"/>
-        <w:rPr>
-          <w:rFonts w:hint="default"/>
-          <w:b w:val="0"/>
-          <w:bCs w:val="0"/>
-          <w:sz w:val="24"/>
-          <w:szCs w:val="24"/>
-          <w:u w:val="none"/>
-          <w:lang w:val="en-US"/>
-        </w:rPr>
-      </w:pPr>
-      <w:r>
-        <w:rPr>
-          <w:rFonts w:hint="default"/>
-          <w:b w:val="0"/>
-          <w:bCs w:val="0"/>
-          <w:sz w:val="24"/>
-          <w:szCs w:val="24"/>
-          <w:u w:val="none"/>
-          <w:lang w:val="en-US"/>
-        </w:rPr>
-        <w:t>1) Add a &lt;meta&gt; viewpoint to the page with initial scale set</w:t>
+        <w:numPr>
+          <w:ilvl w:val="0"/>
+          <w:numId w:val="1"/>
+        </w:numPr>
+        <w:jc w:val="both"/>
+        <w:rPr>
+          <w:rFonts w:hint="default"/>
+          <w:b w:val="0"/>
+          <w:bCs w:val="0"/>
+          <w:sz w:val="24"/>
+          <w:szCs w:val="24"/>
+          <w:u w:val="none"/>
+          <w:lang w:val="en-US"/>
+        </w:rPr>
+      </w:pPr>
+      <w:r>
+        <w:rPr>
+          <w:rFonts w:hint="default"/>
+          <w:b w:val="0"/>
+          <w:bCs w:val="0"/>
+          <w:sz w:val="24"/>
+          <w:szCs w:val="24"/>
+          <w:u w:val="none"/>
+          <w:lang w:val="en-US"/>
+        </w:rPr>
+        <w:t>Add a &lt;meta&gt; viewpoint to the page with initial scale set.</w:t>
+      </w:r>
+    </w:p>
+    <w:p>
+      <w:pPr>
+        <w:numPr>
+          <w:numId w:val="0"/>
+        </w:numPr>
+        <w:jc w:val="both"/>
+        <w:rPr>
+          <w:rFonts w:hint="default"/>
+          <w:b w:val="0"/>
+          <w:bCs w:val="0"/>
+          <w:sz w:val="24"/>
+          <w:szCs w:val="24"/>
+          <w:u w:val="none"/>
+          <w:lang w:val="en-US"/>
+        </w:rPr>
+      </w:pPr>
+      <w:r>
+        <w:rPr>
+          <w:rFonts w:hint="default"/>
+          <w:b w:val="0"/>
+          <w:bCs w:val="0"/>
+          <w:sz w:val="24"/>
+          <w:szCs w:val="24"/>
+          <w:u w:val="none"/>
+          <w:lang w:val="en-US"/>
+        </w:rPr>
+        <w:t>Add in &lt;head&gt; following code:</w:t>
+      </w:r>
+    </w:p>
+    <w:p>
+      <w:pPr>
+        <w:numPr>
+          <w:numId w:val="0"/>
+        </w:numPr>
+        <w:jc w:val="both"/>
+        <w:rPr>
+          <w:rFonts w:hint="default"/>
+          <w:b w:val="0"/>
+          <w:bCs w:val="0"/>
+          <w:color w:val="70AD47" w:themeColor="accent6"/>
+          <w:sz w:val="24"/>
+          <w:szCs w:val="24"/>
+          <w:u w:val="none"/>
+          <w:lang w:val="en-US"/>
+          <w14:textFill>
+            <w14:solidFill>
+              <w14:schemeClr w14:val="accent6"/>
+            </w14:solidFill>
+          </w14:textFill>
+        </w:rPr>
+      </w:pPr>
+      <w:r>
+        <w:rPr>
+          <w:rFonts w:hint="default"/>
+          <w:b w:val="0"/>
+          <w:bCs w:val="0"/>
+          <w:color w:val="70AD47" w:themeColor="accent6"/>
+          <w:sz w:val="24"/>
+          <w:szCs w:val="24"/>
+          <w:u w:val="none"/>
+          <w:lang w:val="en-US"/>
+          <w14:textFill>
+            <w14:solidFill>
+              <w14:schemeClr w14:val="accent6"/>
+            </w14:solidFill>
+          </w14:textFill>
+        </w:rPr>
+        <w:t>&lt;meta name="viewpoint" content="width=device-width,initial-scale=1"&gt;</w:t>
+      </w:r>
+    </w:p>
+    <w:p>
+      <w:pPr>
+        <w:numPr>
+          <w:numId w:val="0"/>
+        </w:numPr>
+        <w:jc w:val="both"/>
+        <w:rPr>
+          <w:rFonts w:hint="default"/>
+          <w:b w:val="0"/>
+          <w:bCs w:val="0"/>
+          <w:color w:val="000000" w:themeColor="text1"/>
+          <w:sz w:val="24"/>
+          <w:szCs w:val="24"/>
+          <w:u w:val="none"/>
+          <w:lang w:val="en-US"/>
+          <w14:textFill>
+            <w14:solidFill>
+              <w14:schemeClr w14:val="tx1"/>
+            </w14:solidFill>
+          </w14:textFill>
+        </w:rPr>
+      </w:pPr>
+    </w:p>
+    <w:p>
+      <w:pPr>
+        <w:numPr>
+          <w:ilvl w:val="0"/>
+          <w:numId w:val="1"/>
+        </w:numPr>
+        <w:jc w:val="both"/>
+        <w:rPr>
+          <w:rFonts w:hint="default"/>
+          <w:b w:val="0"/>
+          <w:bCs w:val="0"/>
+          <w:color w:val="000000" w:themeColor="text1"/>
+          <w:sz w:val="24"/>
+          <w:szCs w:val="24"/>
+          <w:u w:val="none"/>
+          <w:lang w:val="en-US"/>
+          <w14:textFill>
+            <w14:solidFill>
+              <w14:schemeClr w14:val="tx1"/>
+            </w14:solidFill>
+          </w14:textFill>
+        </w:rPr>
+      </w:pPr>
+      <w:r>
+        <w:rPr>
+          <w:rFonts w:hint="default"/>
+          <w:b w:val="0"/>
+          <w:bCs w:val="0"/>
+          <w:color w:val="000000" w:themeColor="text1"/>
+          <w:sz w:val="24"/>
+          <w:szCs w:val="24"/>
+          <w:u w:val="none"/>
+          <w:lang w:val="en-US"/>
+          <w14:textFill>
+            <w14:solidFill>
+              <w14:schemeClr w14:val="tx1"/>
+            </w14:solidFill>
+          </w14:textFill>
+        </w:rPr>
+        <w:t>Adjust CSS and markup so that everything displays in a single column. Use relative widths so that things stretch to fit across any viewport width.</w:t>
+      </w:r>
+    </w:p>
+    <w:p>
+      <w:pPr>
+        <w:numPr>
+          <w:numId w:val="0"/>
+        </w:numPr>
+        <w:jc w:val="both"/>
+        <w:rPr>
+          <w:rFonts w:hint="default"/>
+          <w:b w:val="0"/>
+          <w:bCs w:val="0"/>
+          <w:color w:val="000000" w:themeColor="text1"/>
+          <w:sz w:val="24"/>
+          <w:szCs w:val="24"/>
+          <w:u w:val="none"/>
+          <w:lang w:val="en-US"/>
+          <w14:textFill>
+            <w14:solidFill>
+              <w14:schemeClr w14:val="tx1"/>
+            </w14:solidFill>
+          </w14:textFill>
+        </w:rPr>
+      </w:pPr>
+    </w:p>
+    <w:p>
+      <w:pPr>
+        <w:numPr>
+          <w:numId w:val="0"/>
+        </w:numPr>
+        <w:jc w:val="both"/>
+        <w:rPr>
+          <w:rFonts w:hint="default"/>
+          <w:b w:val="0"/>
+          <w:bCs w:val="0"/>
+          <w:color w:val="000000" w:themeColor="text1"/>
+          <w:sz w:val="24"/>
+          <w:szCs w:val="24"/>
+          <w:u w:val="none"/>
+          <w:lang w:val="en-US"/>
+          <w14:textFill>
+            <w14:solidFill>
+              <w14:schemeClr w14:val="tx1"/>
+            </w14:solidFill>
+          </w14:textFill>
+        </w:rPr>
+      </w:pPr>
+      <w:r>
+        <w:rPr>
+          <w:rFonts w:hint="default"/>
+          <w:b w:val="0"/>
+          <w:bCs w:val="0"/>
+          <w:color w:val="000000" w:themeColor="text1"/>
+          <w:sz w:val="24"/>
+          <w:szCs w:val="24"/>
+          <w:u w:val="none"/>
+          <w:lang w:val="en-US"/>
+          <w14:textFill>
+            <w14:solidFill>
+              <w14:schemeClr w14:val="tx1"/>
+            </w14:solidFill>
+          </w14:textFill>
+        </w:rPr>
+        <w:t>Relative widths have to be used. You can use dev tools. It can be observed that header-inner has fixed width.</w:t>
+      </w:r>
+    </w:p>
+    <w:p>
+      <w:pPr>
+        <w:numPr>
+          <w:numId w:val="0"/>
+        </w:numPr>
+        <w:jc w:val="both"/>
+        <w:rPr>
+          <w:rFonts w:hint="default"/>
+          <w:b w:val="0"/>
+          <w:bCs w:val="0"/>
+          <w:color w:val="000000" w:themeColor="text1"/>
+          <w:sz w:val="24"/>
+          <w:szCs w:val="24"/>
+          <w:u w:val="none"/>
+          <w:lang w:val="en-US"/>
+          <w14:textFill>
+            <w14:solidFill>
+              <w14:schemeClr w14:val="tx1"/>
+            </w14:solidFill>
+          </w14:textFill>
+        </w:rPr>
+      </w:pPr>
+    </w:p>
+    <w:p>
+      <w:pPr>
+        <w:numPr>
+          <w:ilvl w:val="0"/>
+          <w:numId w:val="1"/>
+        </w:numPr>
+        <w:jc w:val="both"/>
+        <w:rPr>
+          <w:rFonts w:hint="default"/>
+          <w:b w:val="0"/>
+          <w:bCs w:val="0"/>
+          <w:color w:val="000000" w:themeColor="text1"/>
+          <w:sz w:val="24"/>
+          <w:szCs w:val="24"/>
+          <w:u w:val="none"/>
+          <w:lang w:val="en-US"/>
+          <w14:textFill>
+            <w14:solidFill>
+              <w14:schemeClr w14:val="tx1"/>
+            </w14:solidFill>
+          </w14:textFill>
+        </w:rPr>
+      </w:pPr>
+      <w:r>
+        <w:rPr>
+          <w:rFonts w:hint="default"/>
+          <w:b w:val="0"/>
+          <w:bCs w:val="0"/>
+          <w:color w:val="000000" w:themeColor="text1"/>
+          <w:sz w:val="24"/>
+          <w:szCs w:val="24"/>
+          <w:u w:val="none"/>
+          <w:lang w:val="en-US"/>
+          <w14:textFill>
+            <w14:solidFill>
+              <w14:schemeClr w14:val="tx1"/>
+            </w14:solidFill>
+          </w14:textFill>
+        </w:rPr>
+        <w:t>Make sure your touch targets are easy to hit.</w:t>
+      </w:r>
+    </w:p>
+    <w:p>
+      <w:pPr>
+        <w:numPr>
+          <w:numId w:val="0"/>
+        </w:numPr>
+        <w:jc w:val="both"/>
+        <w:rPr>
+          <w:rFonts w:hint="default"/>
+          <w:b w:val="0"/>
+          <w:bCs w:val="0"/>
+          <w:color w:val="000000" w:themeColor="text1"/>
+          <w:sz w:val="24"/>
+          <w:szCs w:val="24"/>
+          <w:u w:val="none"/>
+          <w:lang w:val="en-US"/>
+          <w14:textFill>
+            <w14:solidFill>
+              <w14:schemeClr w14:val="tx1"/>
+            </w14:solidFill>
+          </w14:textFill>
+        </w:rPr>
+      </w:pPr>
+      <w:r>
+        <w:rPr>
+          <w:rFonts w:hint="default"/>
+          <w:b w:val="0"/>
+          <w:bCs w:val="0"/>
+          <w:color w:val="000000" w:themeColor="text1"/>
+          <w:sz w:val="24"/>
+          <w:szCs w:val="24"/>
+          <w:u w:val="none"/>
+          <w:lang w:val="en-US"/>
+          <w14:textFill>
+            <w14:solidFill>
+              <w14:schemeClr w14:val="tx1"/>
+            </w14:solidFill>
+          </w14:textFill>
+        </w:rPr>
+        <w:t>A tags should be 48px x 48x px</w:t>
+      </w:r>
+    </w:p>
+    <w:p>
+      <w:pPr>
+        <w:numPr>
+          <w:numId w:val="0"/>
+        </w:numPr>
+        <w:jc w:val="both"/>
+        <w:rPr>
+          <w:rFonts w:hint="default"/>
+          <w:b w:val="0"/>
+          <w:bCs w:val="0"/>
+          <w:color w:val="70AD47" w:themeColor="accent6"/>
+          <w:sz w:val="24"/>
+          <w:szCs w:val="24"/>
+          <w:u w:val="none"/>
+          <w:lang w:val="en-US"/>
+          <w14:textFill>
+            <w14:solidFill>
+              <w14:schemeClr w14:val="accent6"/>
+            </w14:solidFill>
+          </w14:textFill>
+        </w:rPr>
+      </w:pPr>
+      <w:r>
+        <w:rPr>
+          <w:rFonts w:hint="default"/>
+          <w:b w:val="0"/>
+          <w:bCs w:val="0"/>
+          <w:color w:val="70AD47" w:themeColor="accent6"/>
+          <w:sz w:val="24"/>
+          <w:szCs w:val="24"/>
+          <w:u w:val="none"/>
+          <w:lang w:val="en-US"/>
+          <w14:textFill>
+            <w14:solidFill>
+              <w14:schemeClr w14:val="accent6"/>
+            </w14:solidFill>
+          </w14:textFill>
+        </w:rPr>
+        <w:t>.nav a {</w:t>
+      </w:r>
+    </w:p>
+    <w:p>
+      <w:pPr>
+        <w:numPr>
+          <w:numId w:val="0"/>
+        </w:numPr>
+        <w:jc w:val="both"/>
+        <w:rPr>
+          <w:rFonts w:hint="default"/>
+          <w:b w:val="0"/>
+          <w:bCs w:val="0"/>
+          <w:color w:val="70AD47" w:themeColor="accent6"/>
+          <w:sz w:val="24"/>
+          <w:szCs w:val="24"/>
+          <w:u w:val="none"/>
+          <w:lang w:val="en-US"/>
+          <w14:textFill>
+            <w14:solidFill>
+              <w14:schemeClr w14:val="accent6"/>
+            </w14:solidFill>
+          </w14:textFill>
+        </w:rPr>
+      </w:pPr>
+      <w:r>
+        <w:rPr>
+          <w:rFonts w:hint="default"/>
+          <w:b w:val="0"/>
+          <w:bCs w:val="0"/>
+          <w:color w:val="70AD47" w:themeColor="accent6"/>
+          <w:sz w:val="24"/>
+          <w:szCs w:val="24"/>
+          <w:u w:val="none"/>
+          <w:lang w:val="en-US"/>
+          <w14:textFill>
+            <w14:solidFill>
+              <w14:schemeClr w14:val="accent6"/>
+            </w14:solidFill>
+          </w14:textFill>
+        </w:rPr>
+        <w:t xml:space="preserve">  text-decoration: none;</w:t>
+      </w:r>
+    </w:p>
+    <w:p>
+      <w:pPr>
+        <w:numPr>
+          <w:numId w:val="0"/>
+        </w:numPr>
+        <w:jc w:val="both"/>
+        <w:rPr>
+          <w:rFonts w:hint="default"/>
+          <w:b w:val="0"/>
+          <w:bCs w:val="0"/>
+          <w:color w:val="70AD47" w:themeColor="accent6"/>
+          <w:sz w:val="24"/>
+          <w:szCs w:val="24"/>
+          <w:u w:val="none"/>
+          <w:lang w:val="en-US"/>
+          <w14:textFill>
+            <w14:solidFill>
+              <w14:schemeClr w14:val="accent6"/>
+            </w14:solidFill>
+          </w14:textFill>
+        </w:rPr>
+      </w:pPr>
+      <w:r>
+        <w:rPr>
+          <w:rFonts w:hint="default"/>
+          <w:b w:val="0"/>
+          <w:bCs w:val="0"/>
+          <w:color w:val="70AD47" w:themeColor="accent6"/>
+          <w:sz w:val="24"/>
+          <w:szCs w:val="24"/>
+          <w:u w:val="none"/>
+          <w:lang w:val="en-US"/>
+          <w14:textFill>
+            <w14:solidFill>
+              <w14:schemeClr w14:val="accent6"/>
+            </w14:solidFill>
+          </w14:textFill>
+        </w:rPr>
+        <w:t xml:space="preserve">  color: #616161;</w:t>
+      </w:r>
+    </w:p>
+    <w:p>
+      <w:pPr>
+        <w:numPr>
+          <w:numId w:val="0"/>
+        </w:numPr>
+        <w:jc w:val="both"/>
+        <w:rPr>
+          <w:rFonts w:hint="default"/>
+          <w:b w:val="0"/>
+          <w:bCs w:val="0"/>
+          <w:color w:val="70AD47" w:themeColor="accent6"/>
+          <w:sz w:val="24"/>
+          <w:szCs w:val="24"/>
+          <w:u w:val="none"/>
+          <w:lang w:val="en-US"/>
+          <w14:textFill>
+            <w14:solidFill>
+              <w14:schemeClr w14:val="accent6"/>
+            </w14:solidFill>
+          </w14:textFill>
+        </w:rPr>
+      </w:pPr>
+      <w:r>
+        <w:rPr>
+          <w:rFonts w:hint="default"/>
+          <w:b w:val="0"/>
+          <w:bCs w:val="0"/>
+          <w:color w:val="70AD47" w:themeColor="accent6"/>
+          <w:sz w:val="24"/>
+          <w:szCs w:val="24"/>
+          <w:u w:val="none"/>
+          <w:lang w:val="en-US"/>
+          <w14:textFill>
+            <w14:solidFill>
+              <w14:schemeClr w14:val="accent6"/>
+            </w14:solidFill>
+          </w14:textFill>
+        </w:rPr>
+        <w:t xml:space="preserve">  padding: 1.5em</w:t>
+      </w:r>
+    </w:p>
+    <w:p>
+      <w:pPr>
+        <w:numPr>
+          <w:numId w:val="0"/>
+        </w:numPr>
+        <w:jc w:val="both"/>
+        <w:rPr>
+          <w:rFonts w:hint="default"/>
+          <w:b w:val="0"/>
+          <w:bCs w:val="0"/>
+          <w:color w:val="000000" w:themeColor="text1"/>
+          <w:sz w:val="24"/>
+          <w:szCs w:val="24"/>
+          <w:u w:val="none"/>
+          <w:lang w:val="en-US"/>
+          <w14:textFill>
+            <w14:solidFill>
+              <w14:schemeClr w14:val="tx1"/>
+            </w14:solidFill>
+          </w14:textFill>
+        </w:rPr>
+      </w:pPr>
+      <w:r>
+        <w:rPr>
+          <w:rFonts w:hint="default"/>
+          <w:b w:val="0"/>
+          <w:bCs w:val="0"/>
+          <w:color w:val="000000" w:themeColor="text1"/>
+          <w:sz w:val="24"/>
+          <w:szCs w:val="24"/>
+          <w:u w:val="none"/>
+          <w:lang w:val="en-US"/>
+          <w14:textFill>
+            <w14:solidFill>
+              <w14:schemeClr w14:val="tx1"/>
+            </w14:solidFill>
+          </w14:textFill>
+        </w:rPr>
+        <w:t>1.5 em padding is equivalent of 1.5 times font size of the a tag.</w:t>
       </w:r>
       <w:bookmarkStart w:id="0" w:name="_GoBack"/>
       <w:bookmarkEnd w:id="0"/>
+    </w:p>
+    <w:p>
+      <w:pPr>
+        <w:numPr>
+          <w:numId w:val="0"/>
+        </w:numPr>
+        <w:jc w:val="both"/>
+        <w:rPr>
+          <w:rFonts w:hint="default"/>
+          <w:b w:val="0"/>
+          <w:bCs w:val="0"/>
+          <w:color w:val="000000" w:themeColor="text1"/>
+          <w:sz w:val="24"/>
+          <w:szCs w:val="24"/>
+          <w:u w:val="none"/>
+          <w:lang w:val="en-US"/>
+          <w14:textFill>
+            <w14:solidFill>
+              <w14:schemeClr w14:val="tx1"/>
+            </w14:solidFill>
+          </w14:textFill>
+        </w:rPr>
+      </w:pPr>
+    </w:p>
+    <w:p>
+      <w:pPr>
+        <w:numPr>
+          <w:numId w:val="0"/>
+        </w:numPr>
+        <w:jc w:val="both"/>
+        <w:rPr>
+          <w:rFonts w:hint="default"/>
+          <w:b w:val="0"/>
+          <w:bCs w:val="0"/>
+          <w:color w:val="000000" w:themeColor="text1"/>
+          <w:sz w:val="24"/>
+          <w:szCs w:val="24"/>
+          <w:u w:val="none"/>
+          <w:lang w:val="en-US"/>
+          <w14:textFill>
+            <w14:solidFill>
+              <w14:schemeClr w14:val="tx1"/>
+            </w14:solidFill>
+          </w14:textFill>
+        </w:rPr>
+      </w:pPr>
+      <w:r>
+        <w:rPr>
+          <w:rFonts w:hint="default"/>
+          <w:b w:val="0"/>
+          <w:bCs w:val="0"/>
+          <w:color w:val="000000" w:themeColor="text1"/>
+          <w:sz w:val="24"/>
+          <w:szCs w:val="24"/>
+          <w:u w:val="none"/>
+          <w:lang w:val="en-US"/>
+          <w14:textFill>
+            <w14:solidFill>
+              <w14:schemeClr w14:val="tx1"/>
+            </w14:solidFill>
+          </w14:textFill>
+        </w:rPr>
+        <w:t>4) Test your site across different viewports. Try on different phones, tablets etc.</w:t>
+      </w:r>
     </w:p>
     <w:sectPr>
       <w:headerReference r:id="rId3" w:type="default"/>
@@ -543,6 +1175,26 @@
     </w:pPr>
   </w:p>
 </w:hdr>
+</file>
+
+<file path=word/numbering.xml><?xml version="1.0" encoding="utf-8"?>
+<w:numbering xmlns:wpc="http://schemas.microsoft.com/office/word/2010/wordprocessingCanvas" xmlns:mc="http://schemas.openxmlformats.org/markup-compatibility/2006" xmlns:o="urn:schemas-microsoft-com:office:office" xmlns:r="http://schemas.openxmlformats.org/officeDocument/2006/relationships" xmlns:m="http://schemas.openxmlformats.org/officeDocument/2006/math" xmlns:v="urn:schemas-microsoft-com:vml" xmlns:wp14="http://schemas.microsoft.com/office/word/2010/wordprocessingDrawing" xmlns:wp="http://schemas.openxmlformats.org/drawingml/2006/wordprocessingDrawing" xmlns:w10="urn:schemas-microsoft-com:office:word" xmlns:w="http://schemas.openxmlformats.org/wordprocessingml/2006/main" xmlns:w14="http://schemas.microsoft.com/office/word/2010/wordml" xmlns:wpg="http://schemas.microsoft.com/office/word/2010/wordprocessingGroup" xmlns:wpi="http://schemas.microsoft.com/office/word/2010/wordprocessingInk" xmlns:wne="http://schemas.microsoft.com/office/word/2006/wordml" xmlns:wps="http://schemas.microsoft.com/office/word/2010/wordprocessingShape" mc:Ignorable="w14 wp14">
+  <w:abstractNum w:abstractNumId="0">
+    <w:nsid w:val="5A171948"/>
+    <w:multiLevelType w:val="singleLevel"/>
+    <w:tmpl w:val="5A171948"/>
+    <w:lvl w:ilvl="0" w:tentative="0">
+      <w:start w:val="1"/>
+      <w:numFmt w:val="decimal"/>
+      <w:suff w:val="space"/>
+      <w:lvlText w:val="%1)"/>
+      <w:lvlJc w:val="left"/>
+    </w:lvl>
+  </w:abstractNum>
+  <w:num w:numId="1">
+    <w:abstractNumId w:val="0"/>
+  </w:num>
+</w:numbering>
 </file>
 
 <file path=word/styles.xml><?xml version="1.0" encoding="utf-8"?>

</xml_diff>